<commit_message>
Added Ch.9 Risks matrix
</commit_message>
<xml_diff>
--- a/Documentation/SolutionDocument.docx
+++ b/Documentation/SolutionDocument.docx
@@ -1,6 +1,6 @@
 
 <file path=word/document.xml><?xml version="1.0" encoding="utf-8"?>
-<w:document xmlns:wpc="http://schemas.microsoft.com/office/word/2010/wordprocessingCanvas" xmlns:cx="http://schemas.microsoft.com/office/drawing/2014/chartex" xmlns:cx1="http://schemas.microsoft.com/office/drawing/2015/9/8/chartex" xmlns:cx2="http://schemas.microsoft.com/office/drawing/2015/10/21/chartex" xmlns:mc="http://schemas.openxmlformats.org/markup-compatibility/2006" xmlns:o="urn:schemas-microsoft-com:office:office" xmlns:r="http://schemas.openxmlformats.org/officeDocument/2006/relationships" xmlns:m="http://schemas.openxmlformats.org/officeDocument/2006/math" xmlns:v="urn:schemas-microsoft-com:vml" xmlns:wp14="http://schemas.microsoft.com/office/word/2010/wordprocessingDrawing" xmlns:wp="http://schemas.openxmlformats.org/drawingml/2006/wordprocessingDrawing" xmlns:w10="urn:schemas-microsoft-com:office:word" xmlns:w="http://schemas.openxmlformats.org/wordprocessingml/2006/main" xmlns:w14="http://schemas.microsoft.com/office/word/2010/wordml" xmlns:w15="http://schemas.microsoft.com/office/word/2012/wordml" xmlns:w16se="http://schemas.microsoft.com/office/word/2015/wordml/symex" xmlns:wpg="http://schemas.microsoft.com/office/word/2010/wordprocessingGroup" xmlns:wpi="http://schemas.microsoft.com/office/word/2010/wordprocessingInk" xmlns:wne="http://schemas.microsoft.com/office/word/2006/wordml" xmlns:wps="http://schemas.microsoft.com/office/word/2010/wordprocessingShape" mc:Ignorable="w14 w15 w16se wp14">
+<w:document xmlns:wpc="http://schemas.microsoft.com/office/word/2010/wordprocessingCanvas" xmlns:mc="http://schemas.openxmlformats.org/markup-compatibility/2006" xmlns:o="urn:schemas-microsoft-com:office:office" xmlns:r="http://schemas.openxmlformats.org/officeDocument/2006/relationships" xmlns:m="http://schemas.openxmlformats.org/officeDocument/2006/math" xmlns:v="urn:schemas-microsoft-com:vml" xmlns:wp14="http://schemas.microsoft.com/office/word/2010/wordprocessingDrawing" xmlns:wp="http://schemas.openxmlformats.org/drawingml/2006/wordprocessingDrawing" xmlns:w10="urn:schemas-microsoft-com:office:word" xmlns:w="http://schemas.openxmlformats.org/wordprocessingml/2006/main" xmlns:w14="http://schemas.microsoft.com/office/word/2010/wordml" xmlns:w15="http://schemas.microsoft.com/office/word/2012/wordml" xmlns:wpg="http://schemas.microsoft.com/office/word/2010/wordprocessingGroup" xmlns:wpi="http://schemas.microsoft.com/office/word/2010/wordprocessingInk" xmlns:wne="http://schemas.microsoft.com/office/word/2006/wordml" xmlns:wps="http://schemas.microsoft.com/office/word/2010/wordprocessingShape" mc:Ignorable="w14 w15 wp14">
   <w:body>
     <w:sdt>
       <w:sdtPr>
@@ -13,7 +13,6 @@
           <w:docPartUnique/>
         </w:docPartObj>
       </w:sdtPr>
-      <w:sdtEndPr/>
       <w:sdtContent>
         <w:p>
           <w:pPr>
@@ -172,7 +171,6 @@
                                         <w:dataBinding w:prefixMappings="xmlns:ns0='http://purl.org/dc/elements/1.1/' xmlns:ns1='http://schemas.openxmlformats.org/package/2006/metadata/core-properties' " w:xpath="/ns1:coreProperties[1]/ns0:title[1]" w:storeItemID="{6C3C8BC8-F283-45AE-878A-BAB7291924A1}"/>
                                         <w:text/>
                                       </w:sdtPr>
-                                      <w:sdtEndPr/>
                                       <w:sdtContent>
                                         <w:p>
                                           <w:pPr>
@@ -212,7 +210,6 @@
                                         <w:dataBinding w:prefixMappings="xmlns:ns0='http://purl.org/dc/elements/1.1/' xmlns:ns1='http://schemas.openxmlformats.org/package/2006/metadata/core-properties' " w:xpath="/ns1:coreProperties[1]/ns0:subject[1]" w:storeItemID="{6C3C8BC8-F283-45AE-878A-BAB7291924A1}"/>
                                         <w:text/>
                                       </w:sdtPr>
-                                      <w:sdtEndPr/>
                                       <w:sdtContent>
                                         <w:p>
                                           <w:pPr>
@@ -258,16 +255,7 @@
                                           <w:sz w:val="26"/>
                                           <w:szCs w:val="26"/>
                                         </w:rPr>
-                                        <w:t xml:space="preserve">Author: </w:t>
-                                      </w:r>
-                                      <w:r>
-                                        <w:rPr>
-                                          <w:caps/>
-                                          <w:color w:val="ED7D31" w:themeColor="accent2"/>
-                                          <w:sz w:val="26"/>
-                                          <w:szCs w:val="26"/>
-                                        </w:rPr>
-                                        <w:t>Åsa wegelius, Clovis Lebret</w:t>
+                                        <w:t>Author: Åsa wegelius, Clovis Lebret</w:t>
                                       </w:r>
                                     </w:p>
                                     <w:p>
@@ -287,16 +275,7 @@
                                           <w:sz w:val="26"/>
                                           <w:szCs w:val="26"/>
                                         </w:rPr>
-                                        <w:t xml:space="preserve">Owner: </w:t>
-                                      </w:r>
-                                      <w:r>
-                                        <w:rPr>
-                                          <w:caps/>
-                                          <w:color w:val="ED7D31" w:themeColor="accent2"/>
-                                          <w:sz w:val="26"/>
-                                          <w:szCs w:val="26"/>
-                                        </w:rPr>
-                                        <w:t>Åsa Wegelius</w:t>
+                                        <w:t>Owner: Åsa Wegelius</w:t>
                                       </w:r>
                                     </w:p>
                                     <w:p>
@@ -486,7 +465,6 @@
                                   <w:dataBinding w:prefixMappings="xmlns:ns0='http://purl.org/dc/elements/1.1/' xmlns:ns1='http://schemas.openxmlformats.org/package/2006/metadata/core-properties' " w:xpath="/ns1:coreProperties[1]/ns0:title[1]" w:storeItemID="{6C3C8BC8-F283-45AE-878A-BAB7291924A1}"/>
                                   <w:text/>
                                 </w:sdtPr>
-                                <w:sdtEndPr/>
                                 <w:sdtContent>
                                   <w:p>
                                     <w:pPr>
@@ -526,7 +504,6 @@
                                   <w:dataBinding w:prefixMappings="xmlns:ns0='http://purl.org/dc/elements/1.1/' xmlns:ns1='http://schemas.openxmlformats.org/package/2006/metadata/core-properties' " w:xpath="/ns1:coreProperties[1]/ns0:subject[1]" w:storeItemID="{6C3C8BC8-F283-45AE-878A-BAB7291924A1}"/>
                                   <w:text/>
                                 </w:sdtPr>
-                                <w:sdtEndPr/>
                                 <w:sdtContent>
                                   <w:p>
                                     <w:pPr>
@@ -572,16 +549,7 @@
                                     <w:sz w:val="26"/>
                                     <w:szCs w:val="26"/>
                                   </w:rPr>
-                                  <w:t xml:space="preserve">Author: </w:t>
-                                </w:r>
-                                <w:r>
-                                  <w:rPr>
-                                    <w:caps/>
-                                    <w:color w:val="ED7D31" w:themeColor="accent2"/>
-                                    <w:sz w:val="26"/>
-                                    <w:szCs w:val="26"/>
-                                  </w:rPr>
-                                  <w:t>Åsa wegelius, Clovis Lebret</w:t>
+                                  <w:t>Author: Åsa wegelius, Clovis Lebret</w:t>
                                 </w:r>
                               </w:p>
                               <w:p>
@@ -601,16 +569,7 @@
                                     <w:sz w:val="26"/>
                                     <w:szCs w:val="26"/>
                                   </w:rPr>
-                                  <w:t xml:space="preserve">Owner: </w:t>
-                                </w:r>
-                                <w:r>
-                                  <w:rPr>
-                                    <w:caps/>
-                                    <w:color w:val="ED7D31" w:themeColor="accent2"/>
-                                    <w:sz w:val="26"/>
-                                    <w:szCs w:val="26"/>
-                                  </w:rPr>
-                                  <w:t>Åsa Wegelius</w:t>
+                                  <w:t>Owner: Åsa Wegelius</w:t>
                                 </w:r>
                               </w:p>
                               <w:p>
@@ -1355,6 +1314,70 @@
           </w:p>
         </w:tc>
       </w:tr>
+      <w:tr>
+        <w:tc>
+          <w:tcPr>
+            <w:cnfStyle w:val="001000000000" w:firstRow="0" w:lastRow="0" w:firstColumn="1" w:lastColumn="0" w:oddVBand="0" w:evenVBand="0" w:oddHBand="0" w:evenHBand="0" w:firstRowFirstColumn="0" w:firstRowLastColumn="0" w:lastRowFirstColumn="0" w:lastRowLastColumn="0"/>
+            <w:tcW w:w="1550" w:type="dxa"/>
+          </w:tcPr>
+          <w:p>
+            <w:r>
+              <w:t>1.0.5</w:t>
+            </w:r>
+          </w:p>
+        </w:tc>
+        <w:tc>
+          <w:tcPr>
+            <w:tcW w:w="1686" w:type="dxa"/>
+          </w:tcPr>
+          <w:p>
+            <w:pPr>
+              <w:cnfStyle w:val="000000000000" w:firstRow="0" w:lastRow="0" w:firstColumn="0" w:lastColumn="0" w:oddVBand="0" w:evenVBand="0" w:oddHBand="0" w:evenHBand="0" w:firstRowFirstColumn="0" w:firstRowLastColumn="0" w:lastRowFirstColumn="0" w:lastRowLastColumn="0"/>
+              <w:rPr>
+                <w:lang w:val="en-GB"/>
+              </w:rPr>
+            </w:pPr>
+            <w:r>
+              <w:rPr>
+                <w:lang w:val="en-GB"/>
+              </w:rPr>
+              <w:t>10-03-16</w:t>
+            </w:r>
+          </w:p>
+        </w:tc>
+        <w:tc>
+          <w:tcPr>
+            <w:tcW w:w="2821" w:type="dxa"/>
+          </w:tcPr>
+          <w:p>
+            <w:pPr>
+              <w:cnfStyle w:val="000000000000" w:firstRow="0" w:lastRow="0" w:firstColumn="0" w:lastColumn="0" w:oddVBand="0" w:evenVBand="0" w:oddHBand="0" w:evenHBand="0" w:firstRowFirstColumn="0" w:firstRowLastColumn="0" w:lastRowFirstColumn="0" w:lastRowLastColumn="0"/>
+              <w:rPr>
+                <w:lang w:val="en-GB"/>
+              </w:rPr>
+            </w:pPr>
+            <w:r>
+              <w:rPr>
+                <w:lang w:val="en-GB"/>
+              </w:rPr>
+              <w:t>Tudor Stoica</w:t>
+            </w:r>
+          </w:p>
+        </w:tc>
+        <w:tc>
+          <w:tcPr>
+            <w:tcW w:w="3293" w:type="dxa"/>
+          </w:tcPr>
+          <w:p>
+            <w:pPr>
+              <w:cnfStyle w:val="000000000000" w:firstRow="0" w:lastRow="0" w:firstColumn="0" w:lastColumn="0" w:oddVBand="0" w:evenVBand="0" w:oddHBand="0" w:evenHBand="0" w:firstRowFirstColumn="0" w:firstRowLastColumn="0" w:lastRowFirstColumn="0" w:lastRowLastColumn="0"/>
+            </w:pPr>
+            <w:r>
+              <w:t>Ch. 9 Risks</w:t>
+            </w:r>
+          </w:p>
+        </w:tc>
+      </w:tr>
     </w:tbl>
     <w:p>
       <w:pPr>
@@ -1862,62 +1885,52 @@
               </w:rPr>
               <w:t>1.0.4</w:t>
             </w:r>
+          </w:p>
+        </w:tc>
+        <w:tc>
+          <w:tcPr>
+            <w:tcW w:w="2337" w:type="dxa"/>
+          </w:tcPr>
+          <w:p>
+            <w:pPr>
+              <w:cnfStyle w:val="000000100000" w:firstRow="0" w:lastRow="0" w:firstColumn="0" w:lastColumn="0" w:oddVBand="0" w:evenVBand="0" w:oddHBand="1" w:evenHBand="0" w:firstRowFirstColumn="0" w:firstRowLastColumn="0" w:lastRowFirstColumn="0" w:lastRowLastColumn="0"/>
+              <w:rPr>
+                <w:lang w:val="en-GB"/>
+              </w:rPr>
+            </w:pPr>
+            <w:r>
+              <w:rPr>
+                <w:lang w:val="en-GB"/>
+              </w:rPr>
+              <w:t>Jarl Tuxen</w:t>
+            </w:r>
+          </w:p>
+        </w:tc>
+        <w:tc>
+          <w:tcPr>
+            <w:tcW w:w="2338" w:type="dxa"/>
+          </w:tcPr>
+          <w:p>
+            <w:pPr>
+              <w:cnfStyle w:val="000000100000" w:firstRow="0" w:lastRow="0" w:firstColumn="0" w:lastColumn="0" w:oddVBand="0" w:evenVBand="0" w:oddHBand="1" w:evenHBand="0" w:firstRowFirstColumn="0" w:firstRowLastColumn="0" w:lastRowFirstColumn="0" w:lastRowLastColumn="0"/>
+              <w:rPr>
+                <w:lang w:val="en-GB"/>
+              </w:rPr>
+            </w:pPr>
+            <w:r>
+              <w:rPr>
+                <w:lang w:val="en-GB"/>
+              </w:rPr>
+              <w:t xml:space="preserve">Steering </w:t>
+            </w:r>
+            <w:r>
+              <w:rPr>
+                <w:lang w:val="en-GB"/>
+              </w:rPr>
+              <w:t>Committee</w:t>
+            </w:r>
             <w:bookmarkStart w:id="10" w:name="_GoBack"/>
             <w:bookmarkEnd w:id="10"/>
-          </w:p>
-        </w:tc>
-        <w:tc>
-          <w:tcPr>
-            <w:tcW w:w="2337" w:type="dxa"/>
-          </w:tcPr>
-          <w:p>
-            <w:pPr>
-              <w:cnfStyle w:val="000000100000" w:firstRow="0" w:lastRow="0" w:firstColumn="0" w:lastColumn="0" w:oddVBand="0" w:evenVBand="0" w:oddHBand="1" w:evenHBand="0" w:firstRowFirstColumn="0" w:firstRowLastColumn="0" w:lastRowFirstColumn="0" w:lastRowLastColumn="0"/>
-              <w:rPr>
-                <w:lang w:val="en-GB"/>
-              </w:rPr>
-            </w:pPr>
-            <w:r>
-              <w:rPr>
-                <w:lang w:val="en-GB"/>
-              </w:rPr>
-              <w:t xml:space="preserve">Jarl </w:t>
-            </w:r>
-            <w:proofErr w:type="spellStart"/>
-            <w:r>
-              <w:rPr>
-                <w:lang w:val="en-GB"/>
-              </w:rPr>
-              <w:t>Tuxen</w:t>
-            </w:r>
-            <w:proofErr w:type="spellEnd"/>
-          </w:p>
-        </w:tc>
-        <w:tc>
-          <w:tcPr>
-            <w:tcW w:w="2338" w:type="dxa"/>
-          </w:tcPr>
-          <w:p>
-            <w:pPr>
-              <w:cnfStyle w:val="000000100000" w:firstRow="0" w:lastRow="0" w:firstColumn="0" w:lastColumn="0" w:oddVBand="0" w:evenVBand="0" w:oddHBand="1" w:evenHBand="0" w:firstRowFirstColumn="0" w:firstRowLastColumn="0" w:lastRowFirstColumn="0" w:lastRowLastColumn="0"/>
-              <w:rPr>
-                <w:lang w:val="en-GB"/>
-              </w:rPr>
-            </w:pPr>
-            <w:r>
-              <w:rPr>
-                <w:lang w:val="en-GB"/>
-              </w:rPr>
-              <w:t xml:space="preserve">Steering </w:t>
-            </w:r>
-            <w:proofErr w:type="spellStart"/>
-            <w:r>
-              <w:rPr>
-                <w:lang w:val="en-GB"/>
-              </w:rPr>
-              <w:t>Commitee</w:t>
-            </w:r>
-            <w:proofErr w:type="spellEnd"/>
           </w:p>
         </w:tc>
         <w:tc>
@@ -4490,7 +4503,15 @@
                 <w:noProof/>
                 <w:lang w:val="en-GB"/>
               </w:rPr>
-              <w:t>8.</w:t>
+              <w:t>9</w:t>
+            </w:r>
+            <w:r>
+              <w:rPr>
+                <w:rStyle w:val="Hyperlink"/>
+                <w:noProof/>
+                <w:lang w:val="en-GB"/>
+              </w:rPr>
+              <w:t>.</w:t>
             </w:r>
             <w:r>
               <w:rPr>
@@ -4547,7 +4568,14 @@
                 <w:noProof/>
                 <w:webHidden/>
               </w:rPr>
-              <w:t>17</w:t>
+              <w:t>1</w:t>
+            </w:r>
+            <w:r>
+              <w:rPr>
+                <w:noProof/>
+                <w:webHidden/>
+              </w:rPr>
+              <w:t>7</w:t>
             </w:r>
             <w:r>
               <w:rPr>
@@ -6039,12 +6067,14 @@
                 <w:lang w:val="en-GB"/>
               </w:rPr>
             </w:pPr>
+            <w:proofErr w:type="spellStart"/>
             <w:r>
               <w:rPr>
                 <w:lang w:val="en-GB"/>
               </w:rPr>
               <w:t>Sharding</w:t>
             </w:r>
+            <w:proofErr w:type="spellEnd"/>
           </w:p>
         </w:tc>
         <w:tc>
@@ -7988,7 +8018,6 @@
         </w:rPr>
       </w:pPr>
       <w:hyperlink r:id="rId20" w:history="1">
-        <w:proofErr w:type="gramStart"/>
         <w:r>
           <w:rPr>
             <w:rStyle w:val="Hyperlink"/>
@@ -7996,17 +8025,7 @@
             <w:color w:val="4078C0"/>
             <w:lang w:val="en-GB"/>
           </w:rPr>
-          <w:t>HTML(</w:t>
-        </w:r>
-        <w:proofErr w:type="gramEnd"/>
-        <w:r>
-          <w:rPr>
-            <w:rStyle w:val="Hyperlink"/>
-            <w:rFonts w:cs="Helvetica"/>
-            <w:color w:val="4078C0"/>
-            <w:lang w:val="en-GB"/>
-          </w:rPr>
-          <w:t>5) &amp; CSS Style Guide and Coding Conventions</w:t>
+          <w:t>HTML(5) &amp; CSS Style Guide and Coding Conventions</w:t>
         </w:r>
       </w:hyperlink>
     </w:p>
@@ -8129,7 +8148,6 @@
           <w:lang w:val="sv-SE"/>
         </w:rPr>
       </w:pPr>
-      <w:proofErr w:type="spellStart"/>
       <w:r>
         <w:rPr>
           <w:b/>
@@ -8137,7 +8155,6 @@
         </w:rPr>
         <w:t>Backend</w:t>
       </w:r>
-      <w:proofErr w:type="spellEnd"/>
     </w:p>
     <w:p>
       <w:pPr>
@@ -8151,14 +8168,12 @@
         </w:rPr>
         <w:t xml:space="preserve">Java, Java </w:t>
       </w:r>
-      <w:proofErr w:type="spellStart"/>
       <w:r>
         <w:rPr>
           <w:lang w:val="sv-SE"/>
         </w:rPr>
         <w:t>Servlet</w:t>
       </w:r>
-      <w:proofErr w:type="spellEnd"/>
       <w:r>
         <w:rPr>
           <w:lang w:val="sv-SE"/>
@@ -9895,7 +9910,7 @@
         <w:pStyle w:val="Heading1"/>
         <w:numPr>
           <w:ilvl w:val="0"/>
-          <w:numId w:val="20"/>
+          <w:numId w:val="2"/>
         </w:numPr>
         <w:rPr>
           <w:lang w:val="en-GB"/>
@@ -9913,56 +9928,36 @@
     </w:p>
     <w:p>
       <w:pPr>
-        <w:rPr>
-          <w:color w:val="FF0000"/>
-          <w:lang w:val="en-GB"/>
-        </w:rPr>
-      </w:pPr>
-      <w:r>
-        <w:rPr>
-          <w:color w:val="FF0000"/>
-          <w:lang w:val="en-GB"/>
-        </w:rPr>
-        <w:t>[</w:t>
-      </w:r>
-      <w:r>
-        <w:rPr>
-          <w:i/>
-          <w:color w:val="FF0000"/>
-          <w:lang w:val="en-GB"/>
-        </w:rPr>
-        <w:t>Will be added later by Tudor Stoica</w:t>
-      </w:r>
-      <w:r>
-        <w:rPr>
-          <w:color w:val="FF0000"/>
-          <w:lang w:val="en-GB"/>
-        </w:rPr>
-        <w:t>]</w:t>
+        <w:pStyle w:val="Heading2"/>
+        <w:ind w:left="390"/>
+      </w:pPr>
+      <w:r>
+        <w:t>Possible risks identified in the project’s life cycle</w:t>
       </w:r>
     </w:p>
     <w:tbl>
       <w:tblPr>
         <w:tblStyle w:val="GridTable4-Accent1"/>
-        <w:tblW w:w="9360" w:type="dxa"/>
+        <w:tblW w:w="10031" w:type="dxa"/>
         <w:tblLook w:val="04A0" w:firstRow="1" w:lastRow="0" w:firstColumn="1" w:lastColumn="0" w:noHBand="0" w:noVBand="1"/>
       </w:tblPr>
       <w:tblGrid>
-        <w:gridCol w:w="1182"/>
-        <w:gridCol w:w="956"/>
-        <w:gridCol w:w="1866"/>
-        <w:gridCol w:w="2179"/>
-        <w:gridCol w:w="1733"/>
-        <w:gridCol w:w="1444"/>
+        <w:gridCol w:w="805"/>
+        <w:gridCol w:w="1440"/>
+        <w:gridCol w:w="2655"/>
+        <w:gridCol w:w="970"/>
+        <w:gridCol w:w="2405"/>
+        <w:gridCol w:w="1756"/>
       </w:tblGrid>
       <w:tr>
         <w:trPr>
           <w:cnfStyle w:val="100000000000" w:firstRow="1" w:lastRow="0" w:firstColumn="0" w:lastColumn="0" w:oddVBand="0" w:evenVBand="0" w:oddHBand="0" w:evenHBand="0" w:firstRowFirstColumn="0" w:firstRowLastColumn="0" w:lastRowFirstColumn="0" w:lastRowLastColumn="0"/>
+          <w:trHeight w:val="523"/>
         </w:trPr>
         <w:tc>
           <w:tcPr>
             <w:cnfStyle w:val="001000000000" w:firstRow="0" w:lastRow="0" w:firstColumn="1" w:lastColumn="0" w:oddVBand="0" w:evenVBand="0" w:oddHBand="0" w:evenHBand="0" w:firstRowFirstColumn="0" w:firstRowLastColumn="0" w:lastRowFirstColumn="0" w:lastRowLastColumn="0"/>
-            <w:tcW w:w="0" w:type="auto"/>
+            <w:tcW w:w="805" w:type="dxa"/>
             <w:hideMark/>
           </w:tcPr>
           <w:p>
@@ -9981,7 +9976,7 @@
         </w:tc>
         <w:tc>
           <w:tcPr>
-            <w:tcW w:w="0" w:type="auto"/>
+            <w:tcW w:w="1440" w:type="dxa"/>
             <w:hideMark/>
           </w:tcPr>
           <w:p>
@@ -10001,7 +9996,7 @@
         </w:tc>
         <w:tc>
           <w:tcPr>
-            <w:tcW w:w="0" w:type="auto"/>
+            <w:tcW w:w="2655" w:type="dxa"/>
             <w:hideMark/>
           </w:tcPr>
           <w:p>
@@ -10021,7 +10016,7 @@
         </w:tc>
         <w:tc>
           <w:tcPr>
-            <w:tcW w:w="0" w:type="auto"/>
+            <w:tcW w:w="970" w:type="dxa"/>
             <w:hideMark/>
           </w:tcPr>
           <w:p>
@@ -10055,7 +10050,7 @@
         </w:tc>
         <w:tc>
           <w:tcPr>
-            <w:tcW w:w="0" w:type="auto"/>
+            <w:tcW w:w="2405" w:type="dxa"/>
             <w:hideMark/>
           </w:tcPr>
           <w:p>
@@ -10075,7 +10070,7 @@
         </w:tc>
         <w:tc>
           <w:tcPr>
-            <w:tcW w:w="0" w:type="auto"/>
+            <w:tcW w:w="1756" w:type="dxa"/>
             <w:hideMark/>
           </w:tcPr>
           <w:p>
@@ -10097,338 +10092,396 @@
       <w:tr>
         <w:trPr>
           <w:cnfStyle w:val="000000100000" w:firstRow="0" w:lastRow="0" w:firstColumn="0" w:lastColumn="0" w:oddVBand="0" w:evenVBand="0" w:oddHBand="1" w:evenHBand="0" w:firstRowFirstColumn="0" w:firstRowLastColumn="0" w:lastRowFirstColumn="0" w:lastRowLastColumn="0"/>
+          <w:trHeight w:val="1106"/>
         </w:trPr>
         <w:tc>
           <w:tcPr>
             <w:cnfStyle w:val="001000000000" w:firstRow="0" w:lastRow="0" w:firstColumn="1" w:lastColumn="0" w:oddVBand="0" w:evenVBand="0" w:oddHBand="0" w:evenHBand="0" w:firstRowFirstColumn="0" w:firstRowLastColumn="0" w:lastRowFirstColumn="0" w:lastRowLastColumn="0"/>
-            <w:tcW w:w="0" w:type="auto"/>
+            <w:tcW w:w="805" w:type="dxa"/>
             <w:hideMark/>
           </w:tcPr>
           <w:p>
             <w:pPr>
               <w:rPr>
-                <w:lang w:val="en-GB"/>
-              </w:rPr>
-            </w:pPr>
-          </w:p>
-        </w:tc>
-        <w:tc>
-          <w:tcPr>
-            <w:tcW w:w="0" w:type="auto"/>
+                <w:b w:val="0"/>
+                <w:lang w:val="en-GB"/>
+              </w:rPr>
+            </w:pPr>
+            <w:r>
+              <w:rPr>
+                <w:rFonts w:eastAsia="Times New Roman" w:cs="Arial"/>
+                <w:b w:val="0"/>
+                <w:bCs w:val="0"/>
+                <w:color w:val="000000"/>
+              </w:rPr>
+              <w:t>1</w:t>
+            </w:r>
+            <w:r>
+              <w:rPr>
+                <w:rFonts w:eastAsia="Times New Roman" w:cs="Arial"/>
+                <w:b w:val="0"/>
+                <w:bCs w:val="0"/>
+                <w:color w:val="000000"/>
+              </w:rPr>
+              <w:t>.</w:t>
+            </w:r>
+          </w:p>
+        </w:tc>
+        <w:tc>
+          <w:tcPr>
+            <w:tcW w:w="1440" w:type="dxa"/>
             <w:hideMark/>
           </w:tcPr>
           <w:p>
             <w:pPr>
               <w:cnfStyle w:val="000000100000" w:firstRow="0" w:lastRow="0" w:firstColumn="0" w:lastColumn="0" w:oddVBand="0" w:evenVBand="0" w:oddHBand="1" w:evenHBand="0" w:firstRowFirstColumn="0" w:firstRowLastColumn="0" w:lastRowFirstColumn="0" w:lastRowLastColumn="0"/>
-              <w:rPr>
-                <w:lang w:val="en-GB"/>
-              </w:rPr>
-            </w:pPr>
-          </w:p>
-        </w:tc>
-        <w:tc>
-          <w:tcPr>
-            <w:tcW w:w="0" w:type="auto"/>
+            </w:pPr>
+            <w:r>
+              <w:t>Performance</w:t>
+            </w:r>
+          </w:p>
+        </w:tc>
+        <w:tc>
+          <w:tcPr>
+            <w:tcW w:w="2655" w:type="dxa"/>
             <w:hideMark/>
           </w:tcPr>
           <w:p>
             <w:pPr>
               <w:cnfStyle w:val="000000100000" w:firstRow="0" w:lastRow="0" w:firstColumn="0" w:lastColumn="0" w:oddVBand="0" w:evenVBand="0" w:oddHBand="1" w:evenHBand="0" w:firstRowFirstColumn="0" w:firstRowLastColumn="0" w:lastRowFirstColumn="0" w:lastRowLastColumn="0"/>
-              <w:rPr>
-                <w:lang w:val="en-GB"/>
-              </w:rPr>
-            </w:pPr>
-          </w:p>
-        </w:tc>
-        <w:tc>
-          <w:tcPr>
-            <w:tcW w:w="0" w:type="auto"/>
+            </w:pPr>
+            <w:r>
+              <w:t>Lack of sufficient hardware to assure performance in real time</w:t>
+            </w:r>
+          </w:p>
+        </w:tc>
+        <w:tc>
+          <w:tcPr>
+            <w:tcW w:w="970" w:type="dxa"/>
             <w:hideMark/>
           </w:tcPr>
           <w:p>
             <w:pPr>
               <w:cnfStyle w:val="000000100000" w:firstRow="0" w:lastRow="0" w:firstColumn="0" w:lastColumn="0" w:oddVBand="0" w:evenVBand="0" w:oddHBand="1" w:evenHBand="0" w:firstRowFirstColumn="0" w:firstRowLastColumn="0" w:lastRowFirstColumn="0" w:lastRowLastColumn="0"/>
-              <w:rPr>
-                <w:lang w:val="en-GB"/>
-              </w:rPr>
-            </w:pPr>
-          </w:p>
-        </w:tc>
-        <w:tc>
-          <w:tcPr>
-            <w:tcW w:w="0" w:type="auto"/>
+            </w:pPr>
+            <w:r>
+              <w:t>9=3*3</w:t>
+            </w:r>
+          </w:p>
+        </w:tc>
+        <w:tc>
+          <w:tcPr>
+            <w:tcW w:w="2405" w:type="dxa"/>
             <w:hideMark/>
           </w:tcPr>
           <w:p>
             <w:pPr>
               <w:cnfStyle w:val="000000100000" w:firstRow="0" w:lastRow="0" w:firstColumn="0" w:lastColumn="0" w:oddVBand="0" w:evenVBand="0" w:oddHBand="1" w:evenHBand="0" w:firstRowFirstColumn="0" w:firstRowLastColumn="0" w:lastRowFirstColumn="0" w:lastRowLastColumn="0"/>
-              <w:rPr>
-                <w:lang w:val="en-GB"/>
-              </w:rPr>
-            </w:pPr>
-          </w:p>
-        </w:tc>
-        <w:tc>
-          <w:tcPr>
-            <w:tcW w:w="0" w:type="auto"/>
+            </w:pPr>
+            <w:r>
+              <w:t>Evaluate the possibility to acquire preformat and scalable infrastructure</w:t>
+            </w:r>
+          </w:p>
+        </w:tc>
+        <w:tc>
+          <w:tcPr>
+            <w:tcW w:w="1756" w:type="dxa"/>
             <w:hideMark/>
           </w:tcPr>
           <w:p>
             <w:pPr>
               <w:cnfStyle w:val="000000100000" w:firstRow="0" w:lastRow="0" w:firstColumn="0" w:lastColumn="0" w:oddVBand="0" w:evenVBand="0" w:oddHBand="1" w:evenHBand="0" w:firstRowFirstColumn="0" w:firstRowLastColumn="0" w:lastRowFirstColumn="0" w:lastRowLastColumn="0"/>
-              <w:rPr>
-                <w:lang w:val="en-GB"/>
-              </w:rPr>
-            </w:pPr>
+            </w:pPr>
+            <w:r>
+              <w:t>Migrate the application in a Cloud Infrastructure</w:t>
+            </w:r>
           </w:p>
         </w:tc>
       </w:tr>
       <w:tr>
+        <w:trPr>
+          <w:trHeight w:val="971"/>
+        </w:trPr>
         <w:tc>
           <w:tcPr>
             <w:cnfStyle w:val="001000000000" w:firstRow="0" w:lastRow="0" w:firstColumn="1" w:lastColumn="0" w:oddVBand="0" w:evenVBand="0" w:oddHBand="0" w:evenHBand="0" w:firstRowFirstColumn="0" w:firstRowLastColumn="0" w:lastRowFirstColumn="0" w:lastRowLastColumn="0"/>
-            <w:tcW w:w="0" w:type="auto"/>
+            <w:tcW w:w="805" w:type="dxa"/>
             <w:hideMark/>
           </w:tcPr>
           <w:p>
             <w:pPr>
               <w:rPr>
-                <w:lang w:val="en-GB"/>
-              </w:rPr>
-            </w:pPr>
-          </w:p>
-        </w:tc>
-        <w:tc>
-          <w:tcPr>
-            <w:tcW w:w="0" w:type="auto"/>
+                <w:b w:val="0"/>
+                <w:lang w:val="en-GB"/>
+              </w:rPr>
+            </w:pPr>
+            <w:r>
+              <w:rPr>
+                <w:b w:val="0"/>
+                <w:lang w:val="en-GB"/>
+              </w:rPr>
+              <w:t>2</w:t>
+            </w:r>
+            <w:r>
+              <w:rPr>
+                <w:b w:val="0"/>
+                <w:lang w:val="en-GB"/>
+              </w:rPr>
+              <w:t>.</w:t>
+            </w:r>
+          </w:p>
+        </w:tc>
+        <w:tc>
+          <w:tcPr>
+            <w:tcW w:w="1440" w:type="dxa"/>
             <w:hideMark/>
           </w:tcPr>
           <w:p>
             <w:pPr>
               <w:cnfStyle w:val="000000000000" w:firstRow="0" w:lastRow="0" w:firstColumn="0" w:lastColumn="0" w:oddVBand="0" w:evenVBand="0" w:oddHBand="0" w:evenHBand="0" w:firstRowFirstColumn="0" w:firstRowLastColumn="0" w:lastRowFirstColumn="0" w:lastRowLastColumn="0"/>
-              <w:rPr>
-                <w:lang w:val="en-GB"/>
-              </w:rPr>
-            </w:pPr>
-          </w:p>
-        </w:tc>
-        <w:tc>
-          <w:tcPr>
-            <w:tcW w:w="0" w:type="auto"/>
+            </w:pPr>
+            <w:r>
+              <w:t>Security</w:t>
+            </w:r>
+          </w:p>
+        </w:tc>
+        <w:tc>
+          <w:tcPr>
+            <w:tcW w:w="2655" w:type="dxa"/>
             <w:hideMark/>
           </w:tcPr>
           <w:p>
             <w:pPr>
               <w:cnfStyle w:val="000000000000" w:firstRow="0" w:lastRow="0" w:firstColumn="0" w:lastColumn="0" w:oddVBand="0" w:evenVBand="0" w:oddHBand="0" w:evenHBand="0" w:firstRowFirstColumn="0" w:firstRowLastColumn="0" w:lastRowFirstColumn="0" w:lastRowLastColumn="0"/>
-              <w:rPr>
-                <w:lang w:val="en-GB"/>
-              </w:rPr>
-            </w:pPr>
-          </w:p>
-        </w:tc>
-        <w:tc>
-          <w:tcPr>
-            <w:tcW w:w="0" w:type="auto"/>
+            </w:pPr>
+            <w:r>
+              <w:t>Bad intended users can break the application with penetration tools.</w:t>
+            </w:r>
+          </w:p>
+        </w:tc>
+        <w:tc>
+          <w:tcPr>
+            <w:tcW w:w="970" w:type="dxa"/>
             <w:hideMark/>
           </w:tcPr>
           <w:p>
             <w:pPr>
               <w:cnfStyle w:val="000000000000" w:firstRow="0" w:lastRow="0" w:firstColumn="0" w:lastColumn="0" w:oddVBand="0" w:evenVBand="0" w:oddHBand="0" w:evenHBand="0" w:firstRowFirstColumn="0" w:firstRowLastColumn="0" w:lastRowFirstColumn="0" w:lastRowLastColumn="0"/>
-              <w:rPr>
-                <w:lang w:val="en-GB"/>
-              </w:rPr>
-            </w:pPr>
-          </w:p>
-        </w:tc>
-        <w:tc>
-          <w:tcPr>
-            <w:tcW w:w="0" w:type="auto"/>
+            </w:pPr>
+            <w:r>
+              <w:t>6=3*2</w:t>
+            </w:r>
+          </w:p>
+        </w:tc>
+        <w:tc>
+          <w:tcPr>
+            <w:tcW w:w="2405" w:type="dxa"/>
             <w:hideMark/>
           </w:tcPr>
           <w:p>
             <w:pPr>
               <w:cnfStyle w:val="000000000000" w:firstRow="0" w:lastRow="0" w:firstColumn="0" w:lastColumn="0" w:oddVBand="0" w:evenVBand="0" w:oddHBand="0" w:evenHBand="0" w:firstRowFirstColumn="0" w:firstRowLastColumn="0" w:lastRowFirstColumn="0" w:lastRowLastColumn="0"/>
-              <w:rPr>
-                <w:lang w:val="en-GB"/>
-              </w:rPr>
-            </w:pPr>
-          </w:p>
-        </w:tc>
-        <w:tc>
-          <w:tcPr>
-            <w:tcW w:w="0" w:type="auto"/>
+            </w:pPr>
+            <w:r>
+              <w:t>Implement a security audit mechanism</w:t>
+            </w:r>
+          </w:p>
+        </w:tc>
+        <w:tc>
+          <w:tcPr>
+            <w:tcW w:w="1756" w:type="dxa"/>
             <w:hideMark/>
           </w:tcPr>
           <w:p>
             <w:pPr>
               <w:cnfStyle w:val="000000000000" w:firstRow="0" w:lastRow="0" w:firstColumn="0" w:lastColumn="0" w:oddVBand="0" w:evenVBand="0" w:oddHBand="0" w:evenHBand="0" w:firstRowFirstColumn="0" w:firstRowLastColumn="0" w:lastRowFirstColumn="0" w:lastRowLastColumn="0"/>
-              <w:rPr>
-                <w:lang w:val="en-GB"/>
-              </w:rPr>
-            </w:pPr>
+            </w:pPr>
+            <w:r>
+              <w:t>Develop and implement security solution</w:t>
+            </w:r>
           </w:p>
         </w:tc>
       </w:tr>
       <w:tr>
         <w:trPr>
           <w:cnfStyle w:val="000000100000" w:firstRow="0" w:lastRow="0" w:firstColumn="0" w:lastColumn="0" w:oddVBand="0" w:evenVBand="0" w:oddHBand="1" w:evenHBand="0" w:firstRowFirstColumn="0" w:firstRowLastColumn="0" w:lastRowFirstColumn="0" w:lastRowLastColumn="0"/>
+          <w:trHeight w:val="1062"/>
         </w:trPr>
         <w:tc>
           <w:tcPr>
             <w:cnfStyle w:val="001000000000" w:firstRow="0" w:lastRow="0" w:firstColumn="1" w:lastColumn="0" w:oddVBand="0" w:evenVBand="0" w:oddHBand="0" w:evenHBand="0" w:firstRowFirstColumn="0" w:firstRowLastColumn="0" w:lastRowFirstColumn="0" w:lastRowLastColumn="0"/>
-            <w:tcW w:w="0" w:type="auto"/>
-          </w:tcPr>
-          <w:p>
-            <w:pPr>
-              <w:rPr>
-                <w:lang w:val="en-GB"/>
-              </w:rPr>
-            </w:pPr>
-          </w:p>
-        </w:tc>
-        <w:tc>
-          <w:tcPr>
-            <w:tcW w:w="0" w:type="auto"/>
+            <w:tcW w:w="805" w:type="dxa"/>
+          </w:tcPr>
+          <w:p>
+            <w:pPr>
+              <w:rPr>
+                <w:b w:val="0"/>
+                <w:lang w:val="en-GB"/>
+              </w:rPr>
+            </w:pPr>
+            <w:r>
+              <w:rPr>
+                <w:b w:val="0"/>
+                <w:lang w:val="en-GB"/>
+              </w:rPr>
+              <w:t>3.</w:t>
+            </w:r>
+          </w:p>
+        </w:tc>
+        <w:tc>
+          <w:tcPr>
+            <w:tcW w:w="1440" w:type="dxa"/>
           </w:tcPr>
           <w:p>
             <w:pPr>
               <w:cnfStyle w:val="000000100000" w:firstRow="0" w:lastRow="0" w:firstColumn="0" w:lastColumn="0" w:oddVBand="0" w:evenVBand="0" w:oddHBand="1" w:evenHBand="0" w:firstRowFirstColumn="0" w:firstRowLastColumn="0" w:lastRowFirstColumn="0" w:lastRowLastColumn="0"/>
-              <w:rPr>
-                <w:lang w:val="en-GB"/>
-              </w:rPr>
-            </w:pPr>
-          </w:p>
-        </w:tc>
-        <w:tc>
-          <w:tcPr>
-            <w:tcW w:w="0" w:type="auto"/>
+            </w:pPr>
+            <w:r>
+              <w:t>Development</w:t>
+            </w:r>
+          </w:p>
+        </w:tc>
+        <w:tc>
+          <w:tcPr>
+            <w:tcW w:w="2655" w:type="dxa"/>
           </w:tcPr>
           <w:p>
             <w:pPr>
               <w:cnfStyle w:val="000000100000" w:firstRow="0" w:lastRow="0" w:firstColumn="0" w:lastColumn="0" w:oddVBand="0" w:evenVBand="0" w:oddHBand="1" w:evenHBand="0" w:firstRowFirstColumn="0" w:firstRowLastColumn="0" w:lastRowFirstColumn="0" w:lastRowLastColumn="0"/>
-              <w:rPr>
-                <w:lang w:val="en-GB"/>
-              </w:rPr>
-            </w:pPr>
-          </w:p>
-        </w:tc>
-        <w:tc>
-          <w:tcPr>
-            <w:tcW w:w="0" w:type="auto"/>
+            </w:pPr>
+            <w:r>
+              <w:t>Lack of time to develop the application</w:t>
+            </w:r>
+          </w:p>
+        </w:tc>
+        <w:tc>
+          <w:tcPr>
+            <w:tcW w:w="970" w:type="dxa"/>
           </w:tcPr>
           <w:p>
             <w:pPr>
               <w:cnfStyle w:val="000000100000" w:firstRow="0" w:lastRow="0" w:firstColumn="0" w:lastColumn="0" w:oddVBand="0" w:evenVBand="0" w:oddHBand="1" w:evenHBand="0" w:firstRowFirstColumn="0" w:firstRowLastColumn="0" w:lastRowFirstColumn="0" w:lastRowLastColumn="0"/>
-              <w:rPr>
-                <w:lang w:val="en-GB"/>
-              </w:rPr>
-            </w:pPr>
-          </w:p>
-        </w:tc>
-        <w:tc>
-          <w:tcPr>
-            <w:tcW w:w="0" w:type="auto"/>
+            </w:pPr>
+            <w:r>
+              <w:t>3=3*1</w:t>
+            </w:r>
+          </w:p>
+        </w:tc>
+        <w:tc>
+          <w:tcPr>
+            <w:tcW w:w="2405" w:type="dxa"/>
           </w:tcPr>
           <w:p>
             <w:pPr>
               <w:cnfStyle w:val="000000100000" w:firstRow="0" w:lastRow="0" w:firstColumn="0" w:lastColumn="0" w:oddVBand="0" w:evenVBand="0" w:oddHBand="1" w:evenHBand="0" w:firstRowFirstColumn="0" w:firstRowLastColumn="0" w:lastRowFirstColumn="0" w:lastRowLastColumn="0"/>
-              <w:rPr>
-                <w:lang w:val="en-GB"/>
-              </w:rPr>
-            </w:pPr>
-          </w:p>
-        </w:tc>
-        <w:tc>
-          <w:tcPr>
-            <w:tcW w:w="0" w:type="auto"/>
+            </w:pPr>
+            <w:r>
+              <w:t>Evaluate the developing time allocated to each team member</w:t>
+            </w:r>
+          </w:p>
+        </w:tc>
+        <w:tc>
+          <w:tcPr>
+            <w:tcW w:w="1756" w:type="dxa"/>
           </w:tcPr>
           <w:p>
             <w:pPr>
               <w:cnfStyle w:val="000000100000" w:firstRow="0" w:lastRow="0" w:firstColumn="0" w:lastColumn="0" w:oddVBand="0" w:evenVBand="0" w:oddHBand="1" w:evenHBand="0" w:firstRowFirstColumn="0" w:firstRowLastColumn="0" w:lastRowFirstColumn="0" w:lastRowLastColumn="0"/>
-              <w:rPr>
-                <w:lang w:val="en-GB"/>
-              </w:rPr>
-            </w:pPr>
+            </w:pPr>
+            <w:r>
+              <w:t>Outsource the development process</w:t>
+            </w:r>
           </w:p>
         </w:tc>
       </w:tr>
       <w:tr>
+        <w:trPr>
+          <w:trHeight w:val="899"/>
+        </w:trPr>
         <w:tc>
           <w:tcPr>
             <w:cnfStyle w:val="001000000000" w:firstRow="0" w:lastRow="0" w:firstColumn="1" w:lastColumn="0" w:oddVBand="0" w:evenVBand="0" w:oddHBand="0" w:evenHBand="0" w:firstRowFirstColumn="0" w:firstRowLastColumn="0" w:lastRowFirstColumn="0" w:lastRowLastColumn="0"/>
-            <w:tcW w:w="0" w:type="auto"/>
-          </w:tcPr>
-          <w:p>
-            <w:pPr>
-              <w:rPr>
-                <w:lang w:val="en-GB"/>
-              </w:rPr>
-            </w:pPr>
-          </w:p>
-        </w:tc>
-        <w:tc>
-          <w:tcPr>
-            <w:tcW w:w="0" w:type="auto"/>
+            <w:tcW w:w="805" w:type="dxa"/>
+          </w:tcPr>
+          <w:p>
+            <w:pPr>
+              <w:rPr>
+                <w:b w:val="0"/>
+                <w:lang w:val="en-GB"/>
+              </w:rPr>
+            </w:pPr>
+            <w:r>
+              <w:rPr>
+                <w:b w:val="0"/>
+                <w:lang w:val="en-GB"/>
+              </w:rPr>
+              <w:t>4.</w:t>
+            </w:r>
+          </w:p>
+        </w:tc>
+        <w:tc>
+          <w:tcPr>
+            <w:tcW w:w="1440" w:type="dxa"/>
           </w:tcPr>
           <w:p>
             <w:pPr>
               <w:cnfStyle w:val="000000000000" w:firstRow="0" w:lastRow="0" w:firstColumn="0" w:lastColumn="0" w:oddVBand="0" w:evenVBand="0" w:oddHBand="0" w:evenHBand="0" w:firstRowFirstColumn="0" w:firstRowLastColumn="0" w:lastRowFirstColumn="0" w:lastRowLastColumn="0"/>
-              <w:rPr>
-                <w:lang w:val="en-GB"/>
-              </w:rPr>
-            </w:pPr>
-          </w:p>
-        </w:tc>
-        <w:tc>
-          <w:tcPr>
-            <w:tcW w:w="0" w:type="auto"/>
+            </w:pPr>
+            <w:r>
+              <w:t>Software</w:t>
+            </w:r>
+          </w:p>
+        </w:tc>
+        <w:tc>
+          <w:tcPr>
+            <w:tcW w:w="2655" w:type="dxa"/>
           </w:tcPr>
           <w:p>
             <w:pPr>
               <w:cnfStyle w:val="000000000000" w:firstRow="0" w:lastRow="0" w:firstColumn="0" w:lastColumn="0" w:oddVBand="0" w:evenVBand="0" w:oddHBand="0" w:evenHBand="0" w:firstRowFirstColumn="0" w:firstRowLastColumn="0" w:lastRowFirstColumn="0" w:lastRowLastColumn="0"/>
-              <w:rPr>
-                <w:lang w:val="en-GB"/>
-              </w:rPr>
-            </w:pPr>
-          </w:p>
-        </w:tc>
-        <w:tc>
-          <w:tcPr>
-            <w:tcW w:w="0" w:type="auto"/>
+            </w:pPr>
+            <w:r>
+              <w:t>Users might not agree with the graphical user interface</w:t>
+            </w:r>
+          </w:p>
+        </w:tc>
+        <w:tc>
+          <w:tcPr>
+            <w:tcW w:w="970" w:type="dxa"/>
           </w:tcPr>
           <w:p>
             <w:pPr>
               <w:cnfStyle w:val="000000000000" w:firstRow="0" w:lastRow="0" w:firstColumn="0" w:lastColumn="0" w:oddVBand="0" w:evenVBand="0" w:oddHBand="0" w:evenHBand="0" w:firstRowFirstColumn="0" w:firstRowLastColumn="0" w:lastRowFirstColumn="0" w:lastRowLastColumn="0"/>
-              <w:rPr>
-                <w:lang w:val="en-GB"/>
-              </w:rPr>
-            </w:pPr>
-          </w:p>
-        </w:tc>
-        <w:tc>
-          <w:tcPr>
-            <w:tcW w:w="0" w:type="auto"/>
+            </w:pPr>
+            <w:r>
+              <w:t>3=3*1</w:t>
+            </w:r>
+          </w:p>
+        </w:tc>
+        <w:tc>
+          <w:tcPr>
+            <w:tcW w:w="2405" w:type="dxa"/>
           </w:tcPr>
           <w:p>
             <w:pPr>
               <w:cnfStyle w:val="000000000000" w:firstRow="0" w:lastRow="0" w:firstColumn="0" w:lastColumn="0" w:oddVBand="0" w:evenVBand="0" w:oddHBand="0" w:evenHBand="0" w:firstRowFirstColumn="0" w:firstRowLastColumn="0" w:lastRowFirstColumn="0" w:lastRowLastColumn="0"/>
-              <w:rPr>
-                <w:lang w:val="en-GB"/>
-              </w:rPr>
-            </w:pPr>
-          </w:p>
-        </w:tc>
-        <w:tc>
-          <w:tcPr>
-            <w:tcW w:w="0" w:type="auto"/>
+            </w:pPr>
+            <w:r>
+              <w:t>Prepare a UI survey</w:t>
+            </w:r>
+          </w:p>
+        </w:tc>
+        <w:tc>
+          <w:tcPr>
+            <w:tcW w:w="1756" w:type="dxa"/>
           </w:tcPr>
           <w:p>
             <w:pPr>
               <w:cnfStyle w:val="000000000000" w:firstRow="0" w:lastRow="0" w:firstColumn="0" w:lastColumn="0" w:oddVBand="0" w:evenVBand="0" w:oddHBand="0" w:evenHBand="0" w:firstRowFirstColumn="0" w:firstRowLastColumn="0" w:lastRowFirstColumn="0" w:lastRowLastColumn="0"/>
-              <w:rPr>
-                <w:lang w:val="en-GB"/>
-              </w:rPr>
-            </w:pPr>
+            </w:pPr>
+            <w:r>
+              <w:t>Ask an Web Design Specialist</w:t>
+            </w:r>
           </w:p>
         </w:tc>
       </w:tr>
@@ -10443,8 +10496,48 @@
     <w:p>
       <w:pPr>
         <w:rPr>
+          <w:lang w:val="en-US"/>
+        </w:rPr>
+      </w:pPr>
+      <w:r>
+        <w:rPr>
+          <w:b/>
+          <w:lang w:val="en-US"/>
+        </w:rPr>
+        <w:t>Impact</w:t>
+      </w:r>
+      <w:r>
+        <w:rPr>
+          <w:lang w:val="en-US"/>
+        </w:rPr>
+        <w:t xml:space="preserve"> scale is from 1 to 3: the lowest impact of the risk 1 and the highest impact being 3</w:t>
+      </w:r>
+    </w:p>
+    <w:p>
+      <w:pPr>
+        <w:rPr>
+          <w:lang w:val="en-US"/>
+        </w:rPr>
+      </w:pPr>
+      <w:r>
+        <w:rPr>
+          <w:b/>
+          <w:lang w:val="en-US"/>
+        </w:rPr>
+        <w:t>Probability</w:t>
+      </w:r>
+      <w:r>
+        <w:rPr>
+          <w:lang w:val="en-US"/>
+        </w:rPr>
+        <w:t xml:space="preserve"> scale is from 1 to 3: the lowest probability the risk to occur is 1 and the highest probability the risk to occur is 3</w:t>
+      </w:r>
+    </w:p>
+    <w:p>
+      <w:pPr>
+        <w:rPr>
           <w:color w:val="FF0000"/>
-          <w:lang w:val="en-GB"/>
+          <w:lang w:val="en-US"/>
         </w:rPr>
       </w:pPr>
     </w:p>
@@ -10463,7 +10556,7 @@
 </file>
 
 <file path=word/endnotes.xml><?xml version="1.0" encoding="utf-8"?>
-<w:endnotes xmlns:wpc="http://schemas.microsoft.com/office/word/2010/wordprocessingCanvas" xmlns:cx="http://schemas.microsoft.com/office/drawing/2014/chartex" xmlns:cx1="http://schemas.microsoft.com/office/drawing/2015/9/8/chartex" xmlns:cx2="http://schemas.microsoft.com/office/drawing/2015/10/21/chartex" xmlns:mc="http://schemas.openxmlformats.org/markup-compatibility/2006" xmlns:o="urn:schemas-microsoft-com:office:office" xmlns:r="http://schemas.openxmlformats.org/officeDocument/2006/relationships" xmlns:m="http://schemas.openxmlformats.org/officeDocument/2006/math" xmlns:v="urn:schemas-microsoft-com:vml" xmlns:wp14="http://schemas.microsoft.com/office/word/2010/wordprocessingDrawing" xmlns:wp="http://schemas.openxmlformats.org/drawingml/2006/wordprocessingDrawing" xmlns:w10="urn:schemas-microsoft-com:office:word" xmlns:w="http://schemas.openxmlformats.org/wordprocessingml/2006/main" xmlns:w14="http://schemas.microsoft.com/office/word/2010/wordml" xmlns:w15="http://schemas.microsoft.com/office/word/2012/wordml" xmlns:w16se="http://schemas.microsoft.com/office/word/2015/wordml/symex" xmlns:wpg="http://schemas.microsoft.com/office/word/2010/wordprocessingGroup" xmlns:wpi="http://schemas.microsoft.com/office/word/2010/wordprocessingInk" xmlns:wne="http://schemas.microsoft.com/office/word/2006/wordml" xmlns:wps="http://schemas.microsoft.com/office/word/2010/wordprocessingShape" mc:Ignorable="w14 w15 w16se wp14">
+<w:endnotes xmlns:wpc="http://schemas.microsoft.com/office/word/2010/wordprocessingCanvas" xmlns:mc="http://schemas.openxmlformats.org/markup-compatibility/2006" xmlns:o="urn:schemas-microsoft-com:office:office" xmlns:r="http://schemas.openxmlformats.org/officeDocument/2006/relationships" xmlns:m="http://schemas.openxmlformats.org/officeDocument/2006/math" xmlns:v="urn:schemas-microsoft-com:vml" xmlns:wp14="http://schemas.microsoft.com/office/word/2010/wordprocessingDrawing" xmlns:wp="http://schemas.openxmlformats.org/drawingml/2006/wordprocessingDrawing" xmlns:w10="urn:schemas-microsoft-com:office:word" xmlns:w="http://schemas.openxmlformats.org/wordprocessingml/2006/main" xmlns:w14="http://schemas.microsoft.com/office/word/2010/wordml" xmlns:w15="http://schemas.microsoft.com/office/word/2012/wordml" xmlns:wpg="http://schemas.microsoft.com/office/word/2010/wordprocessingGroup" xmlns:wpi="http://schemas.microsoft.com/office/word/2010/wordprocessingInk" xmlns:wne="http://schemas.microsoft.com/office/word/2006/wordml" xmlns:wps="http://schemas.microsoft.com/office/word/2010/wordprocessingShape" mc:Ignorable="w14 w15 wp14">
   <w:endnote w:type="separator" w:id="-1">
     <w:p>
       <w:pPr>
@@ -10488,7 +10581,7 @@
 </file>
 
 <file path=word/footer1.xml><?xml version="1.0" encoding="utf-8"?>
-<w:ftr xmlns:wpc="http://schemas.microsoft.com/office/word/2010/wordprocessingCanvas" xmlns:cx="http://schemas.microsoft.com/office/drawing/2014/chartex" xmlns:cx1="http://schemas.microsoft.com/office/drawing/2015/9/8/chartex" xmlns:cx2="http://schemas.microsoft.com/office/drawing/2015/10/21/chartex" xmlns:mc="http://schemas.openxmlformats.org/markup-compatibility/2006" xmlns:o="urn:schemas-microsoft-com:office:office" xmlns:r="http://schemas.openxmlformats.org/officeDocument/2006/relationships" xmlns:m="http://schemas.openxmlformats.org/officeDocument/2006/math" xmlns:v="urn:schemas-microsoft-com:vml" xmlns:wp14="http://schemas.microsoft.com/office/word/2010/wordprocessingDrawing" xmlns:wp="http://schemas.openxmlformats.org/drawingml/2006/wordprocessingDrawing" xmlns:w10="urn:schemas-microsoft-com:office:word" xmlns:w="http://schemas.openxmlformats.org/wordprocessingml/2006/main" xmlns:w14="http://schemas.microsoft.com/office/word/2010/wordml" xmlns:w15="http://schemas.microsoft.com/office/word/2012/wordml" xmlns:w16se="http://schemas.microsoft.com/office/word/2015/wordml/symex" xmlns:wpg="http://schemas.microsoft.com/office/word/2010/wordprocessingGroup" xmlns:wpi="http://schemas.microsoft.com/office/word/2010/wordprocessingInk" xmlns:wne="http://schemas.microsoft.com/office/word/2006/wordml" xmlns:wps="http://schemas.microsoft.com/office/word/2010/wordprocessingShape" mc:Ignorable="w14 w15 w16se wp14">
+<w:ftr xmlns:wpc="http://schemas.microsoft.com/office/word/2010/wordprocessingCanvas" xmlns:mc="http://schemas.openxmlformats.org/markup-compatibility/2006" xmlns:o="urn:schemas-microsoft-com:office:office" xmlns:r="http://schemas.openxmlformats.org/officeDocument/2006/relationships" xmlns:m="http://schemas.openxmlformats.org/officeDocument/2006/math" xmlns:v="urn:schemas-microsoft-com:vml" xmlns:wp14="http://schemas.microsoft.com/office/word/2010/wordprocessingDrawing" xmlns:wp="http://schemas.openxmlformats.org/drawingml/2006/wordprocessingDrawing" xmlns:w10="urn:schemas-microsoft-com:office:word" xmlns:w="http://schemas.openxmlformats.org/wordprocessingml/2006/main" xmlns:w14="http://schemas.microsoft.com/office/word/2010/wordml" xmlns:w15="http://schemas.microsoft.com/office/word/2012/wordml" xmlns:wpg="http://schemas.microsoft.com/office/word/2010/wordprocessingGroup" xmlns:wpi="http://schemas.microsoft.com/office/word/2010/wordprocessingInk" xmlns:wne="http://schemas.microsoft.com/office/word/2006/wordml" xmlns:wps="http://schemas.microsoft.com/office/word/2010/wordprocessingShape" mc:Ignorable="w14 w15 wp14">
   <w:tbl>
     <w:tblPr>
       <w:tblpPr w:leftFromText="187" w:rightFromText="187" w:vertAnchor="page" w:horzAnchor="margin" w:tblpXSpec="center" w:tblpYSpec="bottom"/>
@@ -10598,7 +10691,7 @@
 </file>
 
 <file path=word/footnotes.xml><?xml version="1.0" encoding="utf-8"?>
-<w:footnotes xmlns:wpc="http://schemas.microsoft.com/office/word/2010/wordprocessingCanvas" xmlns:cx="http://schemas.microsoft.com/office/drawing/2014/chartex" xmlns:cx1="http://schemas.microsoft.com/office/drawing/2015/9/8/chartex" xmlns:cx2="http://schemas.microsoft.com/office/drawing/2015/10/21/chartex" xmlns:mc="http://schemas.openxmlformats.org/markup-compatibility/2006" xmlns:o="urn:schemas-microsoft-com:office:office" xmlns:r="http://schemas.openxmlformats.org/officeDocument/2006/relationships" xmlns:m="http://schemas.openxmlformats.org/officeDocument/2006/math" xmlns:v="urn:schemas-microsoft-com:vml" xmlns:wp14="http://schemas.microsoft.com/office/word/2010/wordprocessingDrawing" xmlns:wp="http://schemas.openxmlformats.org/drawingml/2006/wordprocessingDrawing" xmlns:w10="urn:schemas-microsoft-com:office:word" xmlns:w="http://schemas.openxmlformats.org/wordprocessingml/2006/main" xmlns:w14="http://schemas.microsoft.com/office/word/2010/wordml" xmlns:w15="http://schemas.microsoft.com/office/word/2012/wordml" xmlns:w16se="http://schemas.microsoft.com/office/word/2015/wordml/symex" xmlns:wpg="http://schemas.microsoft.com/office/word/2010/wordprocessingGroup" xmlns:wpi="http://schemas.microsoft.com/office/word/2010/wordprocessingInk" xmlns:wne="http://schemas.microsoft.com/office/word/2006/wordml" xmlns:wps="http://schemas.microsoft.com/office/word/2010/wordprocessingShape" mc:Ignorable="w14 w15 w16se wp14">
+<w:footnotes xmlns:wpc="http://schemas.microsoft.com/office/word/2010/wordprocessingCanvas" xmlns:mc="http://schemas.openxmlformats.org/markup-compatibility/2006" xmlns:o="urn:schemas-microsoft-com:office:office" xmlns:r="http://schemas.openxmlformats.org/officeDocument/2006/relationships" xmlns:m="http://schemas.openxmlformats.org/officeDocument/2006/math" xmlns:v="urn:schemas-microsoft-com:vml" xmlns:wp14="http://schemas.microsoft.com/office/word/2010/wordprocessingDrawing" xmlns:wp="http://schemas.openxmlformats.org/drawingml/2006/wordprocessingDrawing" xmlns:w10="urn:schemas-microsoft-com:office:word" xmlns:w="http://schemas.openxmlformats.org/wordprocessingml/2006/main" xmlns:w14="http://schemas.microsoft.com/office/word/2010/wordml" xmlns:w15="http://schemas.microsoft.com/office/word/2012/wordml" xmlns:wpg="http://schemas.microsoft.com/office/word/2010/wordprocessingGroup" xmlns:wpi="http://schemas.microsoft.com/office/word/2010/wordprocessingInk" xmlns:wne="http://schemas.microsoft.com/office/word/2006/wordml" xmlns:wps="http://schemas.microsoft.com/office/word/2010/wordprocessingShape" mc:Ignorable="w14 w15 wp14">
   <w:footnote w:type="separator" w:id="-1">
     <w:p>
       <w:pPr>
@@ -10623,7 +10716,7 @@
 </file>
 
 <file path=word/header1.xml><?xml version="1.0" encoding="utf-8"?>
-<w:hdr xmlns:wpc="http://schemas.microsoft.com/office/word/2010/wordprocessingCanvas" xmlns:cx="http://schemas.microsoft.com/office/drawing/2014/chartex" xmlns:cx1="http://schemas.microsoft.com/office/drawing/2015/9/8/chartex" xmlns:cx2="http://schemas.microsoft.com/office/drawing/2015/10/21/chartex" xmlns:mc="http://schemas.openxmlformats.org/markup-compatibility/2006" xmlns:o="urn:schemas-microsoft-com:office:office" xmlns:r="http://schemas.openxmlformats.org/officeDocument/2006/relationships" xmlns:m="http://schemas.openxmlformats.org/officeDocument/2006/math" xmlns:v="urn:schemas-microsoft-com:vml" xmlns:wp14="http://schemas.microsoft.com/office/word/2010/wordprocessingDrawing" xmlns:wp="http://schemas.openxmlformats.org/drawingml/2006/wordprocessingDrawing" xmlns:w10="urn:schemas-microsoft-com:office:word" xmlns:w="http://schemas.openxmlformats.org/wordprocessingml/2006/main" xmlns:w14="http://schemas.microsoft.com/office/word/2010/wordml" xmlns:w15="http://schemas.microsoft.com/office/word/2012/wordml" xmlns:w16se="http://schemas.microsoft.com/office/word/2015/wordml/symex" xmlns:wpg="http://schemas.microsoft.com/office/word/2010/wordprocessingGroup" xmlns:wpi="http://schemas.microsoft.com/office/word/2010/wordprocessingInk" xmlns:wne="http://schemas.microsoft.com/office/word/2006/wordml" xmlns:wps="http://schemas.microsoft.com/office/word/2010/wordprocessingShape" mc:Ignorable="w14 w15 w16se wp14">
+<w:hdr xmlns:wpc="http://schemas.microsoft.com/office/word/2010/wordprocessingCanvas" xmlns:mc="http://schemas.openxmlformats.org/markup-compatibility/2006" xmlns:o="urn:schemas-microsoft-com:office:office" xmlns:r="http://schemas.openxmlformats.org/officeDocument/2006/relationships" xmlns:m="http://schemas.openxmlformats.org/officeDocument/2006/math" xmlns:v="urn:schemas-microsoft-com:vml" xmlns:wp14="http://schemas.microsoft.com/office/word/2010/wordprocessingDrawing" xmlns:wp="http://schemas.openxmlformats.org/drawingml/2006/wordprocessingDrawing" xmlns:w10="urn:schemas-microsoft-com:office:word" xmlns:w="http://schemas.openxmlformats.org/wordprocessingml/2006/main" xmlns:w14="http://schemas.microsoft.com/office/word/2010/wordml" xmlns:w15="http://schemas.microsoft.com/office/word/2012/wordml" xmlns:wpg="http://schemas.microsoft.com/office/word/2010/wordprocessingGroup" xmlns:wpi="http://schemas.microsoft.com/office/word/2010/wordprocessingInk" xmlns:wne="http://schemas.microsoft.com/office/word/2006/wordml" xmlns:wps="http://schemas.microsoft.com/office/word/2010/wordprocessingShape" mc:Ignorable="w14 w15 wp14">
   <w:p>
     <w:pPr>
       <w:pStyle w:val="Header"/>
@@ -10672,8 +10765,8 @@
 </file>
 
 <file path=word/numbering.xml><?xml version="1.0" encoding="utf-8"?>
-<w:numbering xmlns:wpc="http://schemas.microsoft.com/office/word/2010/wordprocessingCanvas" xmlns:cx="http://schemas.microsoft.com/office/drawing/2014/chartex" xmlns:cx1="http://schemas.microsoft.com/office/drawing/2015/9/8/chartex" xmlns:cx2="http://schemas.microsoft.com/office/drawing/2015/10/21/chartex" xmlns:mc="http://schemas.openxmlformats.org/markup-compatibility/2006" xmlns:o="urn:schemas-microsoft-com:office:office" xmlns:r="http://schemas.openxmlformats.org/officeDocument/2006/relationships" xmlns:m="http://schemas.openxmlformats.org/officeDocument/2006/math" xmlns:v="urn:schemas-microsoft-com:vml" xmlns:wp14="http://schemas.microsoft.com/office/word/2010/wordprocessingDrawing" xmlns:wp="http://schemas.openxmlformats.org/drawingml/2006/wordprocessingDrawing" xmlns:w10="urn:schemas-microsoft-com:office:word" xmlns:w="http://schemas.openxmlformats.org/wordprocessingml/2006/main" xmlns:w14="http://schemas.microsoft.com/office/word/2010/wordml" xmlns:w15="http://schemas.microsoft.com/office/word/2012/wordml" xmlns:w16se="http://schemas.microsoft.com/office/word/2015/wordml/symex" xmlns:wpg="http://schemas.microsoft.com/office/word/2010/wordprocessingGroup" xmlns:wpi="http://schemas.microsoft.com/office/word/2010/wordprocessingInk" xmlns:wne="http://schemas.microsoft.com/office/word/2006/wordml" xmlns:wps="http://schemas.microsoft.com/office/word/2010/wordprocessingShape" mc:Ignorable="w14 w15 w16se wp14">
-  <w:abstractNum w:abstractNumId="0" w15:restartNumberingAfterBreak="0">
+<w:numbering xmlns:wpc="http://schemas.microsoft.com/office/word/2010/wordprocessingCanvas" xmlns:mc="http://schemas.openxmlformats.org/markup-compatibility/2006" xmlns:o="urn:schemas-microsoft-com:office:office" xmlns:r="http://schemas.openxmlformats.org/officeDocument/2006/relationships" xmlns:m="http://schemas.openxmlformats.org/officeDocument/2006/math" xmlns:v="urn:schemas-microsoft-com:vml" xmlns:wp14="http://schemas.microsoft.com/office/word/2010/wordprocessingDrawing" xmlns:wp="http://schemas.openxmlformats.org/drawingml/2006/wordprocessingDrawing" xmlns:w10="urn:schemas-microsoft-com:office:word" xmlns:w="http://schemas.openxmlformats.org/wordprocessingml/2006/main" xmlns:w14="http://schemas.microsoft.com/office/word/2010/wordml" xmlns:w15="http://schemas.microsoft.com/office/word/2012/wordml" xmlns:wpg="http://schemas.microsoft.com/office/word/2010/wordprocessingGroup" xmlns:wpi="http://schemas.microsoft.com/office/word/2010/wordprocessingInk" xmlns:wne="http://schemas.microsoft.com/office/word/2006/wordml" xmlns:wps="http://schemas.microsoft.com/office/word/2010/wordprocessingShape" mc:Ignorable="w14 w15 wp14">
+  <w:abstractNum w:abstractNumId="0">
     <w:nsid w:val="00F324A1"/>
     <w:multiLevelType w:val="multilevel"/>
     <w:tmpl w:val="CD1C2860"/>
@@ -10822,7 +10915,7 @@
       </w:rPr>
     </w:lvl>
   </w:abstractNum>
-  <w:abstractNum w:abstractNumId="1" w15:restartNumberingAfterBreak="0">
+  <w:abstractNum w:abstractNumId="1">
     <w:nsid w:val="01362DE7"/>
     <w:multiLevelType w:val="hybridMultilevel"/>
     <w:tmpl w:val="56EE629A"/>
@@ -10908,7 +11001,7 @@
       </w:pPr>
     </w:lvl>
   </w:abstractNum>
-  <w:abstractNum w:abstractNumId="2" w15:restartNumberingAfterBreak="0">
+  <w:abstractNum w:abstractNumId="2">
     <w:nsid w:val="021A5C13"/>
     <w:multiLevelType w:val="multilevel"/>
     <w:tmpl w:val="2D903F70"/>
@@ -11021,7 +11114,7 @@
       </w:pPr>
     </w:lvl>
   </w:abstractNum>
-  <w:abstractNum w:abstractNumId="3" w15:restartNumberingAfterBreak="0">
+  <w:abstractNum w:abstractNumId="3">
     <w:nsid w:val="095E0D4A"/>
     <w:multiLevelType w:val="multilevel"/>
     <w:tmpl w:val="920A2D9A"/>
@@ -11142,7 +11235,7 @@
       </w:rPr>
     </w:lvl>
   </w:abstractNum>
-  <w:abstractNum w:abstractNumId="4" w15:restartNumberingAfterBreak="0">
+  <w:abstractNum w:abstractNumId="4">
     <w:nsid w:val="096525D8"/>
     <w:multiLevelType w:val="multilevel"/>
     <w:tmpl w:val="CF10211A"/>
@@ -11263,7 +11356,7 @@
       </w:rPr>
     </w:lvl>
   </w:abstractNum>
-  <w:abstractNum w:abstractNumId="5" w15:restartNumberingAfterBreak="0">
+  <w:abstractNum w:abstractNumId="5">
     <w:nsid w:val="0C2F1770"/>
     <w:multiLevelType w:val="multilevel"/>
     <w:tmpl w:val="920A2D9A"/>
@@ -11384,7 +11477,7 @@
       </w:rPr>
     </w:lvl>
   </w:abstractNum>
-  <w:abstractNum w:abstractNumId="6" w15:restartNumberingAfterBreak="0">
+  <w:abstractNum w:abstractNumId="6">
     <w:nsid w:val="0D4673F1"/>
     <w:multiLevelType w:val="multilevel"/>
     <w:tmpl w:val="8968CC32"/>
@@ -11533,7 +11626,7 @@
       </w:rPr>
     </w:lvl>
   </w:abstractNum>
-  <w:abstractNum w:abstractNumId="7" w15:restartNumberingAfterBreak="0">
+  <w:abstractNum w:abstractNumId="7">
     <w:nsid w:val="0E8716B7"/>
     <w:multiLevelType w:val="multilevel"/>
     <w:tmpl w:val="359E6D0A"/>
@@ -11682,7 +11775,7 @@
       </w:rPr>
     </w:lvl>
   </w:abstractNum>
-  <w:abstractNum w:abstractNumId="8" w15:restartNumberingAfterBreak="0">
+  <w:abstractNum w:abstractNumId="8">
     <w:nsid w:val="0FCC35F7"/>
     <w:multiLevelType w:val="multilevel"/>
     <w:tmpl w:val="2342ED04"/>
@@ -11831,7 +11924,7 @@
       </w:rPr>
     </w:lvl>
   </w:abstractNum>
-  <w:abstractNum w:abstractNumId="9" w15:restartNumberingAfterBreak="0">
+  <w:abstractNum w:abstractNumId="9">
     <w:nsid w:val="104B3D60"/>
     <w:multiLevelType w:val="multilevel"/>
     <w:tmpl w:val="8DA698D0"/>
@@ -11980,7 +12073,7 @@
       </w:rPr>
     </w:lvl>
   </w:abstractNum>
-  <w:abstractNum w:abstractNumId="10" w15:restartNumberingAfterBreak="0">
+  <w:abstractNum w:abstractNumId="10">
     <w:nsid w:val="11227000"/>
     <w:multiLevelType w:val="multilevel"/>
     <w:tmpl w:val="050034A8"/>
@@ -12129,7 +12222,7 @@
       </w:rPr>
     </w:lvl>
   </w:abstractNum>
-  <w:abstractNum w:abstractNumId="11" w15:restartNumberingAfterBreak="0">
+  <w:abstractNum w:abstractNumId="11">
     <w:nsid w:val="191732AF"/>
     <w:multiLevelType w:val="hybridMultilevel"/>
     <w:tmpl w:val="3ED25DD6"/>
@@ -12242,7 +12335,7 @@
       </w:rPr>
     </w:lvl>
   </w:abstractNum>
-  <w:abstractNum w:abstractNumId="12" w15:restartNumberingAfterBreak="0">
+  <w:abstractNum w:abstractNumId="12">
     <w:nsid w:val="1D1F7504"/>
     <w:multiLevelType w:val="multilevel"/>
     <w:tmpl w:val="80560208"/>
@@ -12360,7 +12453,7 @@
       </w:rPr>
     </w:lvl>
   </w:abstractNum>
-  <w:abstractNum w:abstractNumId="13" w15:restartNumberingAfterBreak="0">
+  <w:abstractNum w:abstractNumId="13">
     <w:nsid w:val="241C6EC9"/>
     <w:multiLevelType w:val="multilevel"/>
     <w:tmpl w:val="036ECAAC"/>
@@ -12481,7 +12574,7 @@
       </w:rPr>
     </w:lvl>
   </w:abstractNum>
-  <w:abstractNum w:abstractNumId="14" w15:restartNumberingAfterBreak="0">
+  <w:abstractNum w:abstractNumId="14">
     <w:nsid w:val="25271045"/>
     <w:multiLevelType w:val="hybridMultilevel"/>
     <w:tmpl w:val="9D6487F8"/>
@@ -12594,7 +12687,7 @@
       </w:rPr>
     </w:lvl>
   </w:abstractNum>
-  <w:abstractNum w:abstractNumId="15" w15:restartNumberingAfterBreak="0">
+  <w:abstractNum w:abstractNumId="15">
     <w:nsid w:val="2959794D"/>
     <w:multiLevelType w:val="hybridMultilevel"/>
     <w:tmpl w:val="B0AC41E2"/>
@@ -12707,7 +12800,7 @@
       </w:rPr>
     </w:lvl>
   </w:abstractNum>
-  <w:abstractNum w:abstractNumId="16" w15:restartNumberingAfterBreak="0">
+  <w:abstractNum w:abstractNumId="16">
     <w:nsid w:val="2C05075C"/>
     <w:multiLevelType w:val="multilevel"/>
     <w:tmpl w:val="80560208"/>
@@ -12825,7 +12918,7 @@
       </w:rPr>
     </w:lvl>
   </w:abstractNum>
-  <w:abstractNum w:abstractNumId="17" w15:restartNumberingAfterBreak="0">
+  <w:abstractNum w:abstractNumId="17">
     <w:nsid w:val="31D152A0"/>
     <w:multiLevelType w:val="multilevel"/>
     <w:tmpl w:val="0638FF58"/>
@@ -12974,7 +13067,7 @@
       </w:rPr>
     </w:lvl>
   </w:abstractNum>
-  <w:abstractNum w:abstractNumId="18" w15:restartNumberingAfterBreak="0">
+  <w:abstractNum w:abstractNumId="18">
     <w:nsid w:val="3623116C"/>
     <w:multiLevelType w:val="multilevel"/>
     <w:tmpl w:val="246EFAEA"/>
@@ -13087,7 +13180,7 @@
       </w:pPr>
     </w:lvl>
   </w:abstractNum>
-  <w:abstractNum w:abstractNumId="19" w15:restartNumberingAfterBreak="0">
+  <w:abstractNum w:abstractNumId="19">
     <w:nsid w:val="39220055"/>
     <w:multiLevelType w:val="multilevel"/>
     <w:tmpl w:val="FAE00ADC"/>
@@ -13200,7 +13293,7 @@
       </w:pPr>
     </w:lvl>
   </w:abstractNum>
-  <w:abstractNum w:abstractNumId="20" w15:restartNumberingAfterBreak="0">
+  <w:abstractNum w:abstractNumId="20">
     <w:nsid w:val="439B5F49"/>
     <w:multiLevelType w:val="multilevel"/>
     <w:tmpl w:val="5B4E3706"/>
@@ -13289,7 +13382,7 @@
       </w:pPr>
     </w:lvl>
   </w:abstractNum>
-  <w:abstractNum w:abstractNumId="21" w15:restartNumberingAfterBreak="0">
+  <w:abstractNum w:abstractNumId="21">
     <w:nsid w:val="51712A4F"/>
     <w:multiLevelType w:val="hybridMultilevel"/>
     <w:tmpl w:val="983234BE"/>
@@ -13402,7 +13495,7 @@
       </w:rPr>
     </w:lvl>
   </w:abstractNum>
-  <w:abstractNum w:abstractNumId="22" w15:restartNumberingAfterBreak="0">
+  <w:abstractNum w:abstractNumId="22">
     <w:nsid w:val="56635389"/>
     <w:multiLevelType w:val="multilevel"/>
     <w:tmpl w:val="EA9CE1BE"/>
@@ -13551,7 +13644,7 @@
       </w:rPr>
     </w:lvl>
   </w:abstractNum>
-  <w:abstractNum w:abstractNumId="23" w15:restartNumberingAfterBreak="0">
+  <w:abstractNum w:abstractNumId="23">
     <w:nsid w:val="5A2C2124"/>
     <w:multiLevelType w:val="multilevel"/>
     <w:tmpl w:val="11E83608"/>
@@ -13700,7 +13793,7 @@
       </w:rPr>
     </w:lvl>
   </w:abstractNum>
-  <w:abstractNum w:abstractNumId="24" w15:restartNumberingAfterBreak="0">
+  <w:abstractNum w:abstractNumId="24">
     <w:nsid w:val="5B481352"/>
     <w:multiLevelType w:val="hybridMultilevel"/>
     <w:tmpl w:val="BFF49F0C"/>
@@ -13813,7 +13906,7 @@
       </w:rPr>
     </w:lvl>
   </w:abstractNum>
-  <w:abstractNum w:abstractNumId="25" w15:restartNumberingAfterBreak="0">
+  <w:abstractNum w:abstractNumId="25">
     <w:nsid w:val="5BC01244"/>
     <w:multiLevelType w:val="multilevel"/>
     <w:tmpl w:val="002A94AC"/>
@@ -13962,7 +14055,7 @@
       </w:rPr>
     </w:lvl>
   </w:abstractNum>
-  <w:abstractNum w:abstractNumId="26" w15:restartNumberingAfterBreak="0">
+  <w:abstractNum w:abstractNumId="26">
     <w:nsid w:val="631B3D33"/>
     <w:multiLevelType w:val="multilevel"/>
     <w:tmpl w:val="02E09B18"/>
@@ -14111,7 +14204,7 @@
       </w:rPr>
     </w:lvl>
   </w:abstractNum>
-  <w:abstractNum w:abstractNumId="27" w15:restartNumberingAfterBreak="0">
+  <w:abstractNum w:abstractNumId="27">
     <w:nsid w:val="64210E94"/>
     <w:multiLevelType w:val="hybridMultilevel"/>
     <w:tmpl w:val="DDF494A2"/>
@@ -14224,7 +14317,7 @@
       </w:rPr>
     </w:lvl>
   </w:abstractNum>
-  <w:abstractNum w:abstractNumId="28" w15:restartNumberingAfterBreak="0">
+  <w:abstractNum w:abstractNumId="28">
     <w:nsid w:val="64D80FAD"/>
     <w:multiLevelType w:val="hybridMultilevel"/>
     <w:tmpl w:val="4768B90A"/>
@@ -14310,7 +14403,7 @@
       </w:pPr>
     </w:lvl>
   </w:abstractNum>
-  <w:abstractNum w:abstractNumId="29" w15:restartNumberingAfterBreak="0">
+  <w:abstractNum w:abstractNumId="29">
     <w:nsid w:val="6BFA210F"/>
     <w:multiLevelType w:val="multilevel"/>
     <w:tmpl w:val="CF10211A"/>
@@ -14431,7 +14524,7 @@
       </w:rPr>
     </w:lvl>
   </w:abstractNum>
-  <w:abstractNum w:abstractNumId="30" w15:restartNumberingAfterBreak="0">
+  <w:abstractNum w:abstractNumId="30">
     <w:nsid w:val="6ED06F65"/>
     <w:multiLevelType w:val="hybridMultilevel"/>
     <w:tmpl w:val="921496E8"/>
@@ -14544,7 +14637,7 @@
       </w:rPr>
     </w:lvl>
   </w:abstractNum>
-  <w:abstractNum w:abstractNumId="31" w15:restartNumberingAfterBreak="0">
+  <w:abstractNum w:abstractNumId="31">
     <w:nsid w:val="722B3C06"/>
     <w:multiLevelType w:val="hybridMultilevel"/>
     <w:tmpl w:val="022A71C8"/>
@@ -14657,7 +14750,7 @@
       </w:rPr>
     </w:lvl>
   </w:abstractNum>
-  <w:abstractNum w:abstractNumId="32" w15:restartNumberingAfterBreak="0">
+  <w:abstractNum w:abstractNumId="32">
     <w:nsid w:val="728D5FC1"/>
     <w:multiLevelType w:val="multilevel"/>
     <w:tmpl w:val="CF10211A"/>
@@ -14778,7 +14871,7 @@
       </w:rPr>
     </w:lvl>
   </w:abstractNum>
-  <w:abstractNum w:abstractNumId="33" w15:restartNumberingAfterBreak="0">
+  <w:abstractNum w:abstractNumId="33">
     <w:nsid w:val="7F0406B7"/>
     <w:multiLevelType w:val="hybridMultilevel"/>
     <w:tmpl w:val="B64E544E"/>
@@ -14997,7 +15090,7 @@
 </file>
 
 <file path=word/styles.xml><?xml version="1.0" encoding="utf-8"?>
-<w:styles xmlns:mc="http://schemas.openxmlformats.org/markup-compatibility/2006" xmlns:r="http://schemas.openxmlformats.org/officeDocument/2006/relationships" xmlns:w="http://schemas.openxmlformats.org/wordprocessingml/2006/main" xmlns:w14="http://schemas.microsoft.com/office/word/2010/wordml" xmlns:w15="http://schemas.microsoft.com/office/word/2012/wordml" xmlns:w16se="http://schemas.microsoft.com/office/word/2015/wordml/symex" mc:Ignorable="w14 w15 w16se">
+<w:styles xmlns:mc="http://schemas.openxmlformats.org/markup-compatibility/2006" xmlns:r="http://schemas.openxmlformats.org/officeDocument/2006/relationships" xmlns:w="http://schemas.openxmlformats.org/wordprocessingml/2006/main" xmlns:w14="http://schemas.microsoft.com/office/word/2010/wordml" xmlns:w15="http://schemas.microsoft.com/office/word/2012/wordml" mc:Ignorable="w14 w15">
   <w:docDefaults>
     <w:rPrDefault>
       <w:rPr>
@@ -15013,7 +15106,7 @@
       </w:pPr>
     </w:pPrDefault>
   </w:docDefaults>
-  <w:latentStyles w:defLockedState="0" w:defUIPriority="99" w:defSemiHidden="0" w:defUnhideWhenUsed="0" w:defQFormat="0" w:count="372">
+  <w:latentStyles w:defLockedState="0" w:defUIPriority="99" w:defSemiHidden="0" w:defUnhideWhenUsed="0" w:defQFormat="0" w:count="371">
     <w:lsdException w:name="Normal" w:uiPriority="0" w:qFormat="1"/>
     <w:lsdException w:name="heading 1" w:uiPriority="9" w:qFormat="1"/>
     <w:lsdException w:name="heading 2" w:semiHidden="1" w:uiPriority="9" w:unhideWhenUsed="1" w:qFormat="1"/>
@@ -15385,7 +15478,6 @@
     <w:lsdException w:name="List Table 5 Dark Accent 6" w:uiPriority="50"/>
     <w:lsdException w:name="List Table 6 Colorful Accent 6" w:uiPriority="51"/>
     <w:lsdException w:name="List Table 7 Colorful Accent 6" w:uiPriority="52"/>
-    <w:lsdException w:name="Mention" w:semiHidden="1" w:unhideWhenUsed="1"/>
   </w:latentStyles>
   <w:style w:type="paragraph" w:default="1" w:styleId="Normal">
     <w:name w:val="Normal"/>
@@ -15593,6 +15685,7 @@
     <w:tblPr>
       <w:tblStyleRowBandSize w:val="1"/>
       <w:tblStyleColBandSize w:val="1"/>
+      <w:tblInd w:w="0" w:type="dxa"/>
       <w:tblBorders>
         <w:top w:val="single" w:sz="4" w:space="0" w:color="9CC2E5" w:themeColor="accent1" w:themeTint="99"/>
         <w:left w:val="single" w:sz="4" w:space="0" w:color="9CC2E5" w:themeColor="accent1" w:themeTint="99"/>
@@ -15601,6 +15694,12 @@
         <w:insideH w:val="single" w:sz="4" w:space="0" w:color="9CC2E5" w:themeColor="accent1" w:themeTint="99"/>
         <w:insideV w:val="single" w:sz="4" w:space="0" w:color="9CC2E5" w:themeColor="accent1" w:themeTint="99"/>
       </w:tblBorders>
+      <w:tblCellMar>
+        <w:top w:w="0" w:type="dxa"/>
+        <w:left w:w="108" w:type="dxa"/>
+        <w:bottom w:w="0" w:type="dxa"/>
+        <w:right w:w="108" w:type="dxa"/>
+      </w:tblCellMar>
     </w:tblPr>
     <w:tblStylePr w:type="firstRow">
       <w:rPr>
@@ -15802,6 +15901,7 @@
       <w:spacing w:after="0" w:line="240" w:lineRule="auto"/>
     </w:pPr>
     <w:tblPr>
+      <w:tblInd w:w="0" w:type="dxa"/>
       <w:tblBorders>
         <w:top w:val="single" w:sz="4" w:space="0" w:color="auto"/>
         <w:left w:val="single" w:sz="4" w:space="0" w:color="auto"/>
@@ -15810,6 +15910,12 @@
         <w:insideH w:val="single" w:sz="4" w:space="0" w:color="auto"/>
         <w:insideV w:val="single" w:sz="4" w:space="0" w:color="auto"/>
       </w:tblBorders>
+      <w:tblCellMar>
+        <w:top w:w="0" w:type="dxa"/>
+        <w:left w:w="108" w:type="dxa"/>
+        <w:bottom w:w="0" w:type="dxa"/>
+        <w:right w:w="108" w:type="dxa"/>
+      </w:tblCellMar>
     </w:tblPr>
   </w:style>
   <w:style w:type="character" w:customStyle="1" w:styleId="Heading4Char">
@@ -16133,7 +16239,7 @@
 </file>
 
 <file path=customXml/itemProps1.xml><?xml version="1.0" encoding="utf-8"?>
-<ds:datastoreItem xmlns:ds="http://schemas.openxmlformats.org/officeDocument/2006/customXml" ds:itemID="{0467B386-EF73-4DA6-82E9-D68E3944239A}">
+<ds:datastoreItem xmlns:ds="http://schemas.openxmlformats.org/officeDocument/2006/customXml" ds:itemID="{2651ABA7-40FD-4B7A-AA4C-C34B0F83C80C}">
   <ds:schemaRefs>
     <ds:schemaRef ds:uri="http://schemas.openxmlformats.org/officeDocument/2006/bibliography"/>
   </ds:schemaRefs>

</xml_diff>